<commit_message>
Fix admin and authen use case
</commit_message>
<xml_diff>
--- a/docs/temp/Admin/Dectivate user.docx
+++ b/docs/temp/Admin/Dectivate user.docx
@@ -50,8 +50,6 @@
               <w:rPr>
                 <w:rFonts w:ascii="Times New Roman" w:hAnsi="Times New Roman" w:cs="Times New Roman"/>
                 <w:noProof/>
-                <w:sz w:val="24"/>
-                <w:szCs w:val="24"/>
               </w:rPr>
               <w:drawing>
                 <wp:anchor distT="0" distB="0" distL="114300" distR="114300" simplePos="0" relativeHeight="251658240" behindDoc="1" locked="0" layoutInCell="1" allowOverlap="1" wp14:anchorId="26DC58A2" wp14:editId="6E41067B">
@@ -630,18 +628,7 @@
                 <w:sz w:val="24"/>
                 <w:szCs w:val="24"/>
               </w:rPr>
-              <w:t>nclu</w:t>
-            </w:r>
-            <w:bookmarkStart w:id="0" w:name="_GoBack"/>
-            <w:bookmarkEnd w:id="0"/>
-            <w:r>
-              <w:rPr>
-                <w:rFonts w:ascii="Times New Roman" w:hAnsi="Times New Roman" w:cs="Times New Roman"/>
-                <w:b w:val="0"/>
-                <w:sz w:val="24"/>
-                <w:szCs w:val="24"/>
-              </w:rPr>
-              <w:t>de provider and customer) from system.</w:t>
+              <w:t>nclude provider and customer) from system.</w:t>
             </w:r>
           </w:p>
           <w:p>
@@ -732,8 +719,6 @@
               <w:rPr>
                 <w:rFonts w:ascii="Times New Roman" w:hAnsi="Times New Roman" w:cs="Times New Roman"/>
                 <w:noProof/>
-                <w:sz w:val="24"/>
-                <w:szCs w:val="24"/>
               </w:rPr>
               <w:drawing>
                 <wp:inline distT="0" distB="0" distL="0" distR="0" wp14:anchorId="4FA28F66" wp14:editId="2A64197E">
@@ -1341,8 +1326,6 @@
                     <w:rPr>
                       <w:rFonts w:ascii="Times New Roman" w:hAnsi="Times New Roman" w:cs="Times New Roman"/>
                       <w:noProof/>
-                      <w:sz w:val="24"/>
-                      <w:szCs w:val="24"/>
                     </w:rPr>
                     <w:drawing>
                       <wp:inline distT="0" distB="0" distL="0" distR="0" wp14:anchorId="5D32BDA7" wp14:editId="7EA2A96C">
@@ -1544,7 +1527,15 @@
                       <w:sz w:val="24"/>
                       <w:szCs w:val="24"/>
                     </w:rPr>
-                    <w:t>người</w:t>
+                    <w:t>ngườ</w:t>
+                  </w:r>
+                  <w:r>
+                    <w:rPr>
+                      <w:rFonts w:ascii="Times New Roman" w:hAnsi="Times New Roman" w:cs="Times New Roman"/>
+                      <w:sz w:val="24"/>
+                      <w:szCs w:val="24"/>
+                    </w:rPr>
+                    <w:t>i</w:t>
                   </w:r>
                   <w:proofErr w:type="spellEnd"/>
                   <w:r>
@@ -1589,25 +1580,15 @@
                       <w:sz w:val="24"/>
                       <w:szCs w:val="24"/>
                     </w:rPr>
-                    <w:t>?</w:t>
-                  </w:r>
-                  <w:proofErr w:type="gramStart"/>
-                  <w:r>
-                    <w:rPr>
-                      <w:rFonts w:ascii="Times New Roman" w:hAnsi="Times New Roman" w:cs="Times New Roman"/>
-                      <w:sz w:val="24"/>
-                      <w:szCs w:val="24"/>
-                    </w:rPr>
-                    <w:t>”.</w:t>
-                  </w:r>
-                  <w:proofErr w:type="gramEnd"/>
-                  <w:r>
-                    <w:rPr>
-                      <w:rFonts w:ascii="Times New Roman" w:hAnsi="Times New Roman" w:cs="Times New Roman"/>
-                      <w:sz w:val="24"/>
-                      <w:szCs w:val="24"/>
-                    </w:rPr>
-                    <w:t xml:space="preserve"> There are “</w:t>
+                    <w:t xml:space="preserve">?”  </w:t>
+                  </w:r>
+                  <w:r>
+                    <w:rPr>
+                      <w:rFonts w:ascii="Times New Roman" w:hAnsi="Times New Roman" w:cs="Times New Roman"/>
+                      <w:sz w:val="24"/>
+                      <w:szCs w:val="24"/>
+                    </w:rPr>
+                    <w:t>There are “</w:t>
                   </w:r>
                   <w:proofErr w:type="spellStart"/>
                   <w:r>
@@ -2430,7 +2411,6 @@
                     </w:rPr>
                     <w:t>!</w:t>
                   </w:r>
-                  <w:proofErr w:type="gramStart"/>
                   <w:r>
                     <w:rPr>
                       <w:rFonts w:ascii="Times New Roman" w:hAnsi="Times New Roman" w:cs="Times New Roman"/>
@@ -2439,15 +2419,6 @@
                     </w:rPr>
                     <w:t>”</w:t>
                   </w:r>
-                  <w:r>
-                    <w:rPr>
-                      <w:rFonts w:ascii="Times New Roman" w:hAnsi="Times New Roman" w:cs="Times New Roman"/>
-                      <w:sz w:val="24"/>
-                      <w:szCs w:val="24"/>
-                    </w:rPr>
-                    <w:t>.</w:t>
-                  </w:r>
-                  <w:proofErr w:type="gramEnd"/>
                 </w:p>
               </w:tc>
             </w:tr>
@@ -2726,6 +2697,8 @@
           </wp:inline>
         </w:drawing>
       </w:r>
+      <w:bookmarkStart w:id="0" w:name="_GoBack"/>
+      <w:bookmarkEnd w:id="0"/>
     </w:p>
     <w:sectPr>
       <w:pgSz w:w="12240" w:h="15840"/>

</xml_diff>